<commit_message>
presentation-orale sunday morning update
</commit_message>
<xml_diff>
--- a/ressources/presentation-orale/Contenu-presentation-orale.docx
+++ b/ressources/presentation-orale/Contenu-presentation-orale.docx
@@ -1795,7 +1795,6 @@
           <w:szCs w:val="24"/>
         </w:rPr>
       </w:pPr>
-      <w:bookmarkStart w:id="0" w:name="_GoBack"/>
       <w:r>
         <w:rPr>
           <w:rFonts w:cstheme="minorHAnsi"/>
@@ -1805,7 +1804,6 @@
         <w:t>Tests unitaires effectués avec PHP Unit</w:t>
       </w:r>
     </w:p>
-    <w:bookmarkEnd w:id="0"/>
     <w:p>
       <w:pPr>
         <w:pStyle w:val="Paragraphedeliste"/>
@@ -1893,6 +1891,8 @@
         </w:rPr>
         <w:t>)</w:t>
       </w:r>
+      <w:bookmarkStart w:id="0" w:name="_GoBack"/>
+      <w:bookmarkEnd w:id="0"/>
     </w:p>
     <w:p/>
     <w:p>
@@ -1901,6 +1901,103 @@
       </w:pPr>
       <w:proofErr w:type="gramStart"/>
       <w:r>
+        <w:t>.Pourquoi</w:t>
+      </w:r>
+      <w:proofErr w:type="gramEnd"/>
+      <w:r>
+        <w:t xml:space="preserve"> pas de </w:t>
+      </w:r>
+      <w:proofErr w:type="spellStart"/>
+      <w:r>
+        <w:t>framework</w:t>
+      </w:r>
+      <w:proofErr w:type="spellEnd"/>
+      <w:r>
+        <w:t xml:space="preserve"> </w:t>
+      </w:r>
+      <w:proofErr w:type="spellStart"/>
+      <w:r>
+        <w:t>back-end</w:t>
+      </w:r>
+      <w:proofErr w:type="spellEnd"/>
+      <w:r>
+        <w:t> ?</w:t>
+      </w:r>
+    </w:p>
+    <w:p>
+      <w:pPr>
+        <w:pStyle w:val="Paragraphedeliste"/>
+        <w:numPr>
+          <w:ilvl w:val="0"/>
+          <w:numId w:val="5"/>
+        </w:numPr>
+      </w:pPr>
+      <w:r>
+        <w:t>Programmation fonctionnelle -&gt; POO</w:t>
+      </w:r>
+    </w:p>
+    <w:p>
+      <w:pPr>
+        <w:pStyle w:val="Paragraphedeliste"/>
+        <w:numPr>
+          <w:ilvl w:val="0"/>
+          <w:numId w:val="5"/>
+        </w:numPr>
+      </w:pPr>
+      <w:r>
+        <w:t>Apprendre à structurer un projet</w:t>
+      </w:r>
+    </w:p>
+    <w:p>
+      <w:pPr>
+        <w:pStyle w:val="Paragraphedeliste"/>
+        <w:numPr>
+          <w:ilvl w:val="0"/>
+          <w:numId w:val="5"/>
+        </w:numPr>
+      </w:pPr>
+      <w:r>
+        <w:t xml:space="preserve">Mieux comprendre certains choix fait par les </w:t>
+      </w:r>
+      <w:proofErr w:type="spellStart"/>
+      <w:r>
+        <w:t>Frameworks</w:t>
+      </w:r>
+      <w:proofErr w:type="spellEnd"/>
+    </w:p>
+    <w:p>
+      <w:pPr>
+        <w:pStyle w:val="Paragraphedeliste"/>
+        <w:numPr>
+          <w:ilvl w:val="0"/>
+          <w:numId w:val="5"/>
+        </w:numPr>
+      </w:pPr>
+      <w:r>
+        <w:t>Mettre en évidence mes points forts et mes points faible</w:t>
+      </w:r>
+    </w:p>
+    <w:p/>
+    <w:p>
+      <w:pPr>
+        <w:pStyle w:val="Titre3"/>
+      </w:pPr>
+      <w:proofErr w:type="gramStart"/>
+      <w:r>
+        <w:t>.Fonctionnalités</w:t>
+      </w:r>
+      <w:proofErr w:type="gramEnd"/>
+      <w:r>
+        <w:t xml:space="preserve"> à venir</w:t>
+      </w:r>
+    </w:p>
+    <w:p/>
+    <w:p>
+      <w:pPr>
+        <w:pStyle w:val="Titre3"/>
+      </w:pPr>
+      <w:proofErr w:type="gramStart"/>
+      <w:r>
         <w:t>.Synthèse</w:t>
       </w:r>
       <w:proofErr w:type="gramEnd"/>
@@ -1917,88 +2014,6 @@
       <w:proofErr w:type="gramEnd"/>
     </w:p>
     <w:p/>
-    <w:p>
-      <w:pPr>
-        <w:pStyle w:val="Titre3"/>
-      </w:pPr>
-      <w:proofErr w:type="gramStart"/>
-      <w:r>
-        <w:t>.Pourquoi</w:t>
-      </w:r>
-      <w:proofErr w:type="gramEnd"/>
-      <w:r>
-        <w:t xml:space="preserve"> pas de </w:t>
-      </w:r>
-      <w:proofErr w:type="spellStart"/>
-      <w:r>
-        <w:t>framework</w:t>
-      </w:r>
-      <w:proofErr w:type="spellEnd"/>
-      <w:r>
-        <w:t xml:space="preserve"> </w:t>
-      </w:r>
-      <w:proofErr w:type="spellStart"/>
-      <w:r>
-        <w:t>back-end</w:t>
-      </w:r>
-      <w:proofErr w:type="spellEnd"/>
-      <w:r>
-        <w:t> ?</w:t>
-      </w:r>
-    </w:p>
-    <w:p>
-      <w:pPr>
-        <w:pStyle w:val="Paragraphedeliste"/>
-        <w:numPr>
-          <w:ilvl w:val="0"/>
-          <w:numId w:val="5"/>
-        </w:numPr>
-      </w:pPr>
-      <w:r>
-        <w:t>Programmation fonctionnelle -&gt; POO</w:t>
-      </w:r>
-    </w:p>
-    <w:p>
-      <w:pPr>
-        <w:pStyle w:val="Paragraphedeliste"/>
-        <w:numPr>
-          <w:ilvl w:val="0"/>
-          <w:numId w:val="5"/>
-        </w:numPr>
-      </w:pPr>
-      <w:r>
-        <w:t>Apprendre à structurer un projet</w:t>
-      </w:r>
-    </w:p>
-    <w:p>
-      <w:pPr>
-        <w:pStyle w:val="Paragraphedeliste"/>
-        <w:numPr>
-          <w:ilvl w:val="0"/>
-          <w:numId w:val="5"/>
-        </w:numPr>
-      </w:pPr>
-      <w:r>
-        <w:t xml:space="preserve">Mieux comprendre certains choix fait par les </w:t>
-      </w:r>
-      <w:proofErr w:type="spellStart"/>
-      <w:r>
-        <w:t>Frameworks</w:t>
-      </w:r>
-      <w:proofErr w:type="spellEnd"/>
-    </w:p>
-    <w:p>
-      <w:pPr>
-        <w:pStyle w:val="Paragraphedeliste"/>
-        <w:numPr>
-          <w:ilvl w:val="0"/>
-          <w:numId w:val="5"/>
-        </w:numPr>
-      </w:pPr>
-      <w:r>
-        <w:t>Mettre en évidence mes points forts et mes points faible</w:t>
-      </w:r>
-    </w:p>
     <w:sectPr>
       <w:pgSz w:w="11906" w:h="16838"/>
       <w:pgMar w:top="1417" w:right="1417" w:bottom="1417" w:left="1417" w:header="708" w:footer="708" w:gutter="0"/>

</xml_diff>